<commit_message>
updated roles and tasks
added todo and completed tasks txt file
updated tasks completed in project document file
</commit_message>
<xml_diff>
--- a/documents/ITC606JadeFinalProjectDocument.docx
+++ b/documents/ITC606JadeFinalProjectDocument.docx
@@ -60,25 +60,7 @@
           <w:sz w:val="24"/>
           <w:szCs w:val="24"/>
         </w:rPr>
-        <w:t xml:space="preserve">This assignment is completely my own </w:t>
-      </w:r>
-      <w:r>
-        <w:rPr>
-          <w:rFonts w:ascii="Segoe UI" w:hAnsi="Segoe UI"/>
-          <w:spacing w:val="-2"/>
-          <w:sz w:val="24"/>
-          <w:szCs w:val="24"/>
-        </w:rPr>
-        <w:t>and/</w:t>
-      </w:r>
-      <w:r>
-        <w:rPr>
-          <w:rFonts w:ascii="Segoe UI" w:hAnsi="Segoe UI"/>
-          <w:spacing w:val="-2"/>
-          <w:sz w:val="24"/>
-          <w:szCs w:val="24"/>
-        </w:rPr>
-        <w:t>or my team’s original work.</w:t>
+        <w:t>This assignment is completely my own and/or my team’s original work.</w:t>
       </w:r>
     </w:p>
     <w:p>
@@ -121,7 +103,9 @@
       </w:pPr>
       <w:r>
         <w:rPr>
-          <w:rFonts w:ascii="Segoe UI" w:hAnsi="Segoe UI"/>
+          <w:spacing w:val="-2"/>
+          <w:sz w:val="22"/>
+          <w:szCs w:val="24"/>
         </w:rPr>
       </w:r>
     </w:p>
@@ -183,6 +167,7 @@
           <w:p>
             <w:pPr>
               <w:pStyle w:val="TableContents"/>
+              <w:widowControl w:val="false"/>
               <w:bidi w:val="0"/>
               <w:jc w:val="center"/>
               <w:rPr>
@@ -218,6 +203,7 @@
           <w:p>
             <w:pPr>
               <w:pStyle w:val="TableContents"/>
+              <w:widowControl w:val="false"/>
               <w:bidi w:val="0"/>
               <w:jc w:val="center"/>
               <w:rPr>
@@ -254,6 +240,7 @@
           <w:p>
             <w:pPr>
               <w:pStyle w:val="TableContents"/>
+              <w:widowControl w:val="false"/>
               <w:bidi w:val="0"/>
               <w:jc w:val="center"/>
               <w:rPr>
@@ -292,6 +279,7 @@
           <w:p>
             <w:pPr>
               <w:pStyle w:val="TableContents"/>
+              <w:widowControl w:val="false"/>
               <w:bidi w:val="0"/>
               <w:jc w:val="center"/>
               <w:rPr>
@@ -321,6 +309,7 @@
           <w:p>
             <w:pPr>
               <w:pStyle w:val="TableContents"/>
+              <w:widowControl w:val="false"/>
               <w:bidi w:val="0"/>
               <w:jc w:val="left"/>
               <w:rPr>
@@ -351,6 +340,7 @@
           <w:p>
             <w:pPr>
               <w:pStyle w:val="TableContents"/>
+              <w:widowControl w:val="false"/>
               <w:bidi w:val="0"/>
               <w:jc w:val="center"/>
               <w:rPr>
@@ -384,6 +374,7 @@
           <w:p>
             <w:pPr>
               <w:pStyle w:val="TableContents"/>
+              <w:widowControl w:val="false"/>
               <w:bidi w:val="0"/>
               <w:jc w:val="left"/>
               <w:rPr>
@@ -412,6 +403,7 @@
           <w:p>
             <w:pPr>
               <w:pStyle w:val="TableContents"/>
+              <w:widowControl w:val="false"/>
               <w:bidi w:val="0"/>
               <w:jc w:val="left"/>
               <w:rPr>
@@ -442,6 +434,7 @@
           <w:p>
             <w:pPr>
               <w:pStyle w:val="TableContents"/>
+              <w:widowControl w:val="false"/>
               <w:bidi w:val="0"/>
               <w:jc w:val="center"/>
               <w:rPr>
@@ -475,6 +468,7 @@
           <w:p>
             <w:pPr>
               <w:pStyle w:val="TableContents"/>
+              <w:widowControl w:val="false"/>
               <w:bidi w:val="0"/>
               <w:jc w:val="left"/>
               <w:rPr>
@@ -503,6 +497,7 @@
           <w:p>
             <w:pPr>
               <w:pStyle w:val="TableContents"/>
+              <w:widowControl w:val="false"/>
               <w:bidi w:val="0"/>
               <w:jc w:val="left"/>
               <w:rPr>
@@ -533,6 +528,7 @@
           <w:p>
             <w:pPr>
               <w:pStyle w:val="TableContents"/>
+              <w:widowControl w:val="false"/>
               <w:bidi w:val="0"/>
               <w:jc w:val="center"/>
               <w:rPr>
@@ -566,6 +562,7 @@
           <w:p>
             <w:pPr>
               <w:pStyle w:val="TableContents"/>
+              <w:widowControl w:val="false"/>
               <w:bidi w:val="0"/>
               <w:jc w:val="left"/>
               <w:rPr>
@@ -594,6 +591,7 @@
           <w:p>
             <w:pPr>
               <w:pStyle w:val="TableContents"/>
+              <w:widowControl w:val="false"/>
               <w:bidi w:val="0"/>
               <w:jc w:val="left"/>
               <w:rPr>
@@ -624,6 +622,7 @@
           <w:p>
             <w:pPr>
               <w:pStyle w:val="TableContents"/>
+              <w:widowControl w:val="false"/>
               <w:bidi w:val="0"/>
               <w:jc w:val="center"/>
               <w:rPr>
@@ -657,6 +656,7 @@
           <w:p>
             <w:pPr>
               <w:pStyle w:val="TableContents"/>
+              <w:widowControl w:val="false"/>
               <w:bidi w:val="0"/>
               <w:jc w:val="left"/>
               <w:rPr>
@@ -685,6 +685,7 @@
           <w:p>
             <w:pPr>
               <w:pStyle w:val="TableContents"/>
+              <w:widowControl w:val="false"/>
               <w:bidi w:val="0"/>
               <w:jc w:val="left"/>
               <w:rPr>
@@ -715,6 +716,7 @@
           <w:p>
             <w:pPr>
               <w:pStyle w:val="TableContents"/>
+              <w:widowControl w:val="false"/>
               <w:bidi w:val="0"/>
               <w:jc w:val="center"/>
               <w:rPr>
@@ -748,6 +750,7 @@
           <w:p>
             <w:pPr>
               <w:pStyle w:val="TableContents"/>
+              <w:widowControl w:val="false"/>
               <w:bidi w:val="0"/>
               <w:jc w:val="left"/>
               <w:rPr>
@@ -776,6 +779,7 @@
           <w:p>
             <w:pPr>
               <w:pStyle w:val="TableContents"/>
+              <w:widowControl w:val="false"/>
               <w:bidi w:val="0"/>
               <w:jc w:val="left"/>
               <w:rPr>
@@ -806,6 +810,7 @@
           <w:p>
             <w:pPr>
               <w:pStyle w:val="TableContents"/>
+              <w:widowControl w:val="false"/>
               <w:bidi w:val="0"/>
               <w:jc w:val="center"/>
               <w:rPr>
@@ -840,6 +845,7 @@
           <w:p>
             <w:pPr>
               <w:pStyle w:val="TableContents"/>
+              <w:widowControl w:val="false"/>
               <w:bidi w:val="0"/>
               <w:jc w:val="right"/>
               <w:rPr>
@@ -873,6 +879,7 @@
           <w:p>
             <w:pPr>
               <w:pStyle w:val="TableContents"/>
+              <w:widowControl w:val="false"/>
               <w:bidi w:val="0"/>
               <w:jc w:val="center"/>
               <w:rPr>
@@ -902,6 +909,7 @@
           <w:p>
             <w:pPr>
               <w:pStyle w:val="TableContents"/>
+              <w:widowControl w:val="false"/>
               <w:bidi w:val="0"/>
               <w:jc w:val="left"/>
               <w:rPr>
@@ -932,6 +940,7 @@
           <w:p>
             <w:pPr>
               <w:pStyle w:val="TableContents"/>
+              <w:widowControl w:val="false"/>
               <w:bidi w:val="0"/>
               <w:jc w:val="center"/>
               <w:rPr>
@@ -965,6 +974,7 @@
           <w:p>
             <w:pPr>
               <w:pStyle w:val="TableContents"/>
+              <w:widowControl w:val="false"/>
               <w:bidi w:val="0"/>
               <w:jc w:val="left"/>
               <w:rPr>
@@ -993,6 +1003,7 @@
           <w:p>
             <w:pPr>
               <w:pStyle w:val="TableContents"/>
+              <w:widowControl w:val="false"/>
               <w:bidi w:val="0"/>
               <w:jc w:val="left"/>
               <w:rPr>
@@ -1023,6 +1034,7 @@
           <w:p>
             <w:pPr>
               <w:pStyle w:val="TableContents"/>
+              <w:widowControl w:val="false"/>
               <w:bidi w:val="0"/>
               <w:jc w:val="center"/>
               <w:rPr>
@@ -1056,6 +1068,7 @@
           <w:p>
             <w:pPr>
               <w:pStyle w:val="TableContents"/>
+              <w:widowControl w:val="false"/>
               <w:bidi w:val="0"/>
               <w:jc w:val="left"/>
               <w:rPr>
@@ -1084,6 +1097,7 @@
           <w:p>
             <w:pPr>
               <w:pStyle w:val="TableContents"/>
+              <w:widowControl w:val="false"/>
               <w:bidi w:val="0"/>
               <w:jc w:val="left"/>
               <w:rPr>
@@ -1114,6 +1128,7 @@
           <w:p>
             <w:pPr>
               <w:pStyle w:val="TableContents"/>
+              <w:widowControl w:val="false"/>
               <w:bidi w:val="0"/>
               <w:jc w:val="center"/>
               <w:rPr>
@@ -1148,6 +1163,7 @@
           <w:p>
             <w:pPr>
               <w:pStyle w:val="TableContents"/>
+              <w:widowControl w:val="false"/>
               <w:bidi w:val="0"/>
               <w:jc w:val="right"/>
               <w:rPr>
@@ -1181,6 +1197,7 @@
           <w:p>
             <w:pPr>
               <w:pStyle w:val="TableContents"/>
+              <w:widowControl w:val="false"/>
               <w:bidi w:val="0"/>
               <w:jc w:val="center"/>
               <w:rPr>
@@ -1210,6 +1227,7 @@
           <w:p>
             <w:pPr>
               <w:pStyle w:val="TableContents"/>
+              <w:widowControl w:val="false"/>
               <w:bidi w:val="0"/>
               <w:jc w:val="left"/>
               <w:rPr>
@@ -1240,6 +1258,7 @@
           <w:p>
             <w:pPr>
               <w:pStyle w:val="TableContents"/>
+              <w:widowControl w:val="false"/>
               <w:bidi w:val="0"/>
               <w:jc w:val="center"/>
               <w:rPr>
@@ -1273,6 +1292,7 @@
           <w:p>
             <w:pPr>
               <w:pStyle w:val="TableContents"/>
+              <w:widowControl w:val="false"/>
               <w:bidi w:val="0"/>
               <w:jc w:val="left"/>
               <w:rPr>
@@ -1301,6 +1321,7 @@
           <w:p>
             <w:pPr>
               <w:pStyle w:val="TableContents"/>
+              <w:widowControl w:val="false"/>
               <w:bidi w:val="0"/>
               <w:jc w:val="left"/>
               <w:rPr>
@@ -1331,6 +1352,7 @@
           <w:p>
             <w:pPr>
               <w:pStyle w:val="TableContents"/>
+              <w:widowControl w:val="false"/>
               <w:bidi w:val="0"/>
               <w:jc w:val="center"/>
               <w:rPr>
@@ -1364,6 +1386,7 @@
           <w:p>
             <w:pPr>
               <w:pStyle w:val="TableContents"/>
+              <w:widowControl w:val="false"/>
               <w:bidi w:val="0"/>
               <w:jc w:val="left"/>
               <w:rPr>
@@ -1392,6 +1415,7 @@
           <w:p>
             <w:pPr>
               <w:pStyle w:val="TableContents"/>
+              <w:widowControl w:val="false"/>
               <w:bidi w:val="0"/>
               <w:jc w:val="left"/>
               <w:rPr>
@@ -1422,6 +1446,7 @@
           <w:p>
             <w:pPr>
               <w:pStyle w:val="TableContents"/>
+              <w:widowControl w:val="false"/>
               <w:bidi w:val="0"/>
               <w:jc w:val="center"/>
               <w:rPr>
@@ -1455,6 +1480,7 @@
           <w:p>
             <w:pPr>
               <w:pStyle w:val="TableContents"/>
+              <w:widowControl w:val="false"/>
               <w:bidi w:val="0"/>
               <w:jc w:val="left"/>
               <w:rPr>
@@ -1483,6 +1509,7 @@
           <w:p>
             <w:pPr>
               <w:pStyle w:val="TableContents"/>
+              <w:widowControl w:val="false"/>
               <w:bidi w:val="0"/>
               <w:jc w:val="left"/>
               <w:rPr>
@@ -1513,6 +1540,7 @@
           <w:p>
             <w:pPr>
               <w:pStyle w:val="TableContents"/>
+              <w:widowControl w:val="false"/>
               <w:bidi w:val="0"/>
               <w:jc w:val="center"/>
               <w:rPr>
@@ -1546,6 +1574,7 @@
           <w:p>
             <w:pPr>
               <w:pStyle w:val="TableContents"/>
+              <w:widowControl w:val="false"/>
               <w:bidi w:val="0"/>
               <w:jc w:val="left"/>
               <w:rPr>
@@ -1574,6 +1603,7 @@
           <w:p>
             <w:pPr>
               <w:pStyle w:val="TableContents"/>
+              <w:widowControl w:val="false"/>
               <w:bidi w:val="0"/>
               <w:jc w:val="left"/>
               <w:rPr>
@@ -1604,6 +1634,7 @@
           <w:p>
             <w:pPr>
               <w:pStyle w:val="TableContents"/>
+              <w:widowControl w:val="false"/>
               <w:bidi w:val="0"/>
               <w:jc w:val="center"/>
               <w:rPr>
@@ -1637,6 +1668,7 @@
           <w:p>
             <w:pPr>
               <w:pStyle w:val="TableContents"/>
+              <w:widowControl w:val="false"/>
               <w:bidi w:val="0"/>
               <w:jc w:val="left"/>
               <w:rPr>
@@ -1665,6 +1697,7 @@
           <w:p>
             <w:pPr>
               <w:pStyle w:val="TableContents"/>
+              <w:widowControl w:val="false"/>
               <w:bidi w:val="0"/>
               <w:jc w:val="left"/>
               <w:rPr>
@@ -1695,6 +1728,7 @@
           <w:p>
             <w:pPr>
               <w:pStyle w:val="TableContents"/>
+              <w:widowControl w:val="false"/>
               <w:bidi w:val="0"/>
               <w:jc w:val="center"/>
               <w:rPr>
@@ -1728,6 +1762,7 @@
           <w:p>
             <w:pPr>
               <w:pStyle w:val="TableContents"/>
+              <w:widowControl w:val="false"/>
               <w:bidi w:val="0"/>
               <w:jc w:val="left"/>
               <w:rPr>
@@ -1756,6 +1791,7 @@
           <w:p>
             <w:pPr>
               <w:pStyle w:val="TableContents"/>
+              <w:widowControl w:val="false"/>
               <w:bidi w:val="0"/>
               <w:jc w:val="left"/>
               <w:rPr>
@@ -1786,6 +1822,7 @@
           <w:p>
             <w:pPr>
               <w:pStyle w:val="TableContents"/>
+              <w:widowControl w:val="false"/>
               <w:bidi w:val="0"/>
               <w:jc w:val="center"/>
               <w:rPr>
@@ -1819,6 +1856,7 @@
           <w:p>
             <w:pPr>
               <w:pStyle w:val="TableContents"/>
+              <w:widowControl w:val="false"/>
               <w:bidi w:val="0"/>
               <w:jc w:val="left"/>
               <w:rPr>
@@ -1847,6 +1885,7 @@
           <w:p>
             <w:pPr>
               <w:pStyle w:val="TableContents"/>
+              <w:widowControl w:val="false"/>
               <w:bidi w:val="0"/>
               <w:jc w:val="left"/>
               <w:rPr>
@@ -1877,6 +1916,7 @@
           <w:p>
             <w:pPr>
               <w:pStyle w:val="TableContents"/>
+              <w:widowControl w:val="false"/>
               <w:bidi w:val="0"/>
               <w:jc w:val="center"/>
               <w:rPr>
@@ -1911,6 +1951,7 @@
           <w:p>
             <w:pPr>
               <w:pStyle w:val="TableContents"/>
+              <w:widowControl w:val="false"/>
               <w:bidi w:val="0"/>
               <w:jc w:val="right"/>
               <w:rPr>
@@ -1944,6 +1985,7 @@
           <w:p>
             <w:pPr>
               <w:pStyle w:val="TableContents"/>
+              <w:widowControl w:val="false"/>
               <w:bidi w:val="0"/>
               <w:jc w:val="center"/>
               <w:rPr>
@@ -1973,6 +2015,7 @@
           <w:p>
             <w:pPr>
               <w:pStyle w:val="TableContents"/>
+              <w:widowControl w:val="false"/>
               <w:bidi w:val="0"/>
               <w:jc w:val="left"/>
               <w:rPr>
@@ -2003,6 +2046,7 @@
           <w:p>
             <w:pPr>
               <w:pStyle w:val="TableContents"/>
+              <w:widowControl w:val="false"/>
               <w:bidi w:val="0"/>
               <w:jc w:val="center"/>
               <w:rPr>
@@ -2036,6 +2080,7 @@
           <w:p>
             <w:pPr>
               <w:pStyle w:val="TableContents"/>
+              <w:widowControl w:val="false"/>
               <w:bidi w:val="0"/>
               <w:jc w:val="left"/>
               <w:rPr>
@@ -2064,6 +2109,7 @@
           <w:p>
             <w:pPr>
               <w:pStyle w:val="TableContents"/>
+              <w:widowControl w:val="false"/>
               <w:bidi w:val="0"/>
               <w:jc w:val="left"/>
               <w:rPr>
@@ -2094,6 +2140,7 @@
           <w:p>
             <w:pPr>
               <w:pStyle w:val="TableContents"/>
+              <w:widowControl w:val="false"/>
               <w:bidi w:val="0"/>
               <w:jc w:val="center"/>
               <w:rPr>
@@ -2126,6 +2173,7 @@
           <w:p>
             <w:pPr>
               <w:pStyle w:val="TableContents"/>
+              <w:widowControl w:val="false"/>
               <w:bidi w:val="0"/>
               <w:jc w:val="right"/>
               <w:rPr>
@@ -2156,6 +2204,7 @@
           <w:p>
             <w:pPr>
               <w:pStyle w:val="TableContents"/>
+              <w:widowControl w:val="false"/>
               <w:bidi w:val="0"/>
               <w:jc w:val="center"/>
               <w:rPr>
@@ -2175,6 +2224,7 @@
           <w:p>
             <w:pPr>
               <w:pStyle w:val="TableContents"/>
+              <w:widowControl w:val="false"/>
               <w:bidi w:val="0"/>
               <w:jc w:val="center"/>
               <w:rPr>
@@ -2307,19 +2357,16 @@
         <w:jc w:val="left"/>
         <w:rPr>
           <w:rFonts w:ascii="Segoe UI" w:hAnsi="Segoe UI"/>
+        </w:rPr>
+      </w:pPr>
+      <w:r>
+        <w:rPr>
+          <w:rFonts w:ascii="Segoe UI" w:hAnsi="Segoe UI"/>
           <w:sz w:val="40"/>
           <w:szCs w:val="40"/>
           <w:u w:val="single"/>
         </w:rPr>
-      </w:pPr>
-      <w:r>
-        <w:rPr>
-          <w:rFonts w:ascii="Segoe UI" w:hAnsi="Segoe UI"/>
-          <w:sz w:val="40"/>
-          <w:szCs w:val="40"/>
-          <w:u w:val="single"/>
-        </w:rPr>
-        <w:t>Roles &amp; Tasks assignment</w:t>
+        <w:t>Task completed by team members</w:t>
       </w:r>
     </w:p>
     <w:p>
@@ -2332,24 +2379,46 @@
         <w:jc w:val="left"/>
         <w:rPr>
           <w:rFonts w:ascii="Segoe UI" w:hAnsi="Segoe UI"/>
-          <w:i w:val="false"/>
+          <w:sz w:val="22"/>
+          <w:szCs w:val="22"/>
+        </w:rPr>
+      </w:pPr>
+      <w:r>
+        <w:rPr>
+          <w:rFonts w:ascii="Segoe UI" w:hAnsi="Segoe UI"/>
           <w:i w:val="false"/>
           <w:iCs w:val="false"/>
           <w:sz w:val="22"/>
           <w:szCs w:val="22"/>
           <w:u w:val="none"/>
         </w:rPr>
-      </w:pPr>
-      <w:r>
-        <w:rPr>
-          <w:rFonts w:ascii="Segoe UI" w:hAnsi="Segoe UI"/>
-          <w:i w:val="false"/>
-          <w:iCs w:val="false"/>
+        <w:t>Cody:</w:t>
+      </w:r>
+    </w:p>
+    <w:p>
+      <w:pPr>
+        <w:pStyle w:val="TextBody"/>
+        <w:numPr>
+          <w:ilvl w:val="0"/>
+          <w:numId w:val="3"/>
+        </w:numPr>
+        <w:bidi w:val="0"/>
+        <w:spacing w:before="318" w:after="0"/>
+        <w:contextualSpacing/>
+        <w:jc w:val="left"/>
+        <w:rPr>
+          <w:rFonts w:ascii="Segoe UI" w:hAnsi="Segoe UI"/>
           <w:sz w:val="22"/>
           <w:szCs w:val="22"/>
-          <w:u w:val="none"/>
-        </w:rPr>
-        <w:t>Cody:</w:t>
+        </w:rPr>
+      </w:pPr>
+      <w:r>
+        <w:rPr>
+          <w:rFonts w:ascii="Segoe UI" w:hAnsi="Segoe UI"/>
+          <w:sz w:val="22"/>
+          <w:szCs w:val="22"/>
+        </w:rPr>
+        <w:t>Plane class and Ticket class and their attributes</w:t>
       </w:r>
     </w:p>
     <w:p>
@@ -2362,24 +2431,46 @@
         <w:jc w:val="left"/>
         <w:rPr>
           <w:rFonts w:ascii="Segoe UI" w:hAnsi="Segoe UI"/>
-          <w:i w:val="false"/>
+          <w:sz w:val="22"/>
+          <w:szCs w:val="22"/>
+        </w:rPr>
+      </w:pPr>
+      <w:r>
+        <w:rPr>
+          <w:rFonts w:ascii="Segoe UI" w:hAnsi="Segoe UI"/>
           <w:i w:val="false"/>
           <w:iCs w:val="false"/>
           <w:sz w:val="22"/>
           <w:szCs w:val="22"/>
           <w:u w:val="none"/>
         </w:rPr>
-      </w:pPr>
-      <w:r>
-        <w:rPr>
-          <w:rFonts w:ascii="Segoe UI" w:hAnsi="Segoe UI"/>
-          <w:i w:val="false"/>
-          <w:iCs w:val="false"/>
+        <w:t xml:space="preserve">Quintin: </w:t>
+      </w:r>
+    </w:p>
+    <w:p>
+      <w:pPr>
+        <w:pStyle w:val="TextBody"/>
+        <w:numPr>
+          <w:ilvl w:val="0"/>
+          <w:numId w:val="2"/>
+        </w:numPr>
+        <w:bidi w:val="0"/>
+        <w:spacing w:before="318" w:after="0"/>
+        <w:contextualSpacing/>
+        <w:jc w:val="left"/>
+        <w:rPr>
+          <w:rFonts w:ascii="Segoe UI" w:hAnsi="Segoe UI"/>
           <w:sz w:val="22"/>
           <w:szCs w:val="22"/>
-          <w:u w:val="none"/>
-        </w:rPr>
-        <w:t>Quintin:</w:t>
+        </w:rPr>
+      </w:pPr>
+      <w:r>
+        <w:rPr>
+          <w:rFonts w:ascii="Segoe UI" w:hAnsi="Segoe UI"/>
+          <w:sz w:val="22"/>
+          <w:szCs w:val="22"/>
+        </w:rPr>
+        <w:t>Airport class and attributes</w:t>
       </w:r>
     </w:p>
     <w:p>
@@ -2392,13 +2483,38 @@
         <w:jc w:val="left"/>
         <w:rPr>
           <w:rFonts w:ascii="Segoe UI" w:hAnsi="Segoe UI"/>
-          <w:i w:val="false"/>
+          <w:sz w:val="22"/>
+          <w:szCs w:val="22"/>
+        </w:rPr>
+      </w:pPr>
+      <w:r>
+        <w:rPr>
+          <w:rFonts w:ascii="Segoe UI" w:hAnsi="Segoe UI"/>
           <w:i w:val="false"/>
           <w:iCs w:val="false"/>
           <w:sz w:val="22"/>
           <w:szCs w:val="22"/>
           <w:u w:val="none"/>
         </w:rPr>
+        <w:t>Daniel:</w:t>
+      </w:r>
+    </w:p>
+    <w:p>
+      <w:pPr>
+        <w:pStyle w:val="TextBody"/>
+        <w:numPr>
+          <w:ilvl w:val="0"/>
+          <w:numId w:val="1"/>
+        </w:numPr>
+        <w:bidi w:val="0"/>
+        <w:spacing w:before="318" w:after="0"/>
+        <w:contextualSpacing/>
+        <w:jc w:val="left"/>
+        <w:rPr>
+          <w:rFonts w:ascii="Segoe UI" w:hAnsi="Segoe UI"/>
+          <w:sz w:val="22"/>
+          <w:szCs w:val="22"/>
+        </w:rPr>
       </w:pPr>
       <w:r>
         <w:rPr>
@@ -2409,7 +2525,7 @@
           <w:szCs w:val="22"/>
           <w:u w:val="none"/>
         </w:rPr>
-        <w:t>Daniel:</w:t>
+        <w:t>Passenger class and attributes</w:t>
       </w:r>
       <w:r>
         <w:br w:type="page"/>
@@ -2435,15 +2551,7 @@
           <w:sz w:val="40"/>
           <w:szCs w:val="40"/>
         </w:rPr>
-        <w:t xml:space="preserve">Submission </w:t>
-      </w:r>
-      <w:r>
-        <w:rPr>
-          <w:rFonts w:ascii="Segoe UI" w:hAnsi="Segoe UI"/>
-          <w:sz w:val="40"/>
-          <w:szCs w:val="40"/>
-        </w:rPr>
-        <w:t>checklist</w:t>
+        <w:t>Submission checklist</w:t>
       </w:r>
     </w:p>
     <w:p>
@@ -2814,6 +2922,7 @@
       <w:pgNumType w:fmt="decimal"/>
       <w:formProt w:val="false"/>
       <w:textDirection w:val="lrTb"/>
+      <w:docGrid w:type="default" w:linePitch="100" w:charSpace="0"/>
     </w:sectPr>
   </w:body>
 </w:document>
@@ -2832,7 +2941,7 @@
     <w:r>
       <w:rPr/>
       <w:drawing>
-        <wp:anchor behindDoc="0" distT="0" distB="0" distL="0" distR="0" simplePos="0" locked="0" layoutInCell="0" allowOverlap="1" relativeHeight="4">
+        <wp:anchor behindDoc="0" distT="0" distB="0" distL="0" distR="0" simplePos="0" locked="0" layoutInCell="0" allowOverlap="1" relativeHeight="5">
           <wp:simplePos x="0" y="0"/>
           <wp:positionH relativeFrom="column">
             <wp:posOffset>17780</wp:posOffset>
@@ -2882,6 +2991,553 @@
 </w:hdr>
 </file>
 
+<file path=word/numbering.xml><?xml version="1.0" encoding="utf-8"?>
+<w:numbering xmlns:w="http://schemas.openxmlformats.org/wordprocessingml/2006/main" xmlns:o="urn:schemas-microsoft-com:office:office" xmlns:r="http://schemas.openxmlformats.org/officeDocument/2006/relationships" xmlns:v="urn:schemas-microsoft-com:vml" xmlns:mc="http://schemas.openxmlformats.org/markup-compatibility/2006" xmlns:w14="http://schemas.microsoft.com/office/word/2010/wordml" mc:Ignorable="w14">
+  <w:abstractNum w:abstractNumId="1">
+    <w:lvl w:ilvl="0">
+      <w:start w:val="1"/>
+      <w:numFmt w:val="bullet"/>
+      <w:lvlText w:val=""/>
+      <w:lvlJc w:val="left"/>
+      <w:pPr>
+        <w:tabs>
+          <w:tab w:val="num" w:pos="720"/>
+        </w:tabs>
+        <w:ind w:left="720" w:hanging="360"/>
+      </w:pPr>
+      <w:rPr>
+        <w:rFonts w:ascii="Symbol" w:hAnsi="Symbol" w:cs="Symbol" w:hint="default"/>
+      </w:rPr>
+    </w:lvl>
+    <w:lvl w:ilvl="1">
+      <w:start w:val="1"/>
+      <w:numFmt w:val="bullet"/>
+      <w:lvlText w:val="◦"/>
+      <w:lvlJc w:val="left"/>
+      <w:pPr>
+        <w:tabs>
+          <w:tab w:val="num" w:pos="1080"/>
+        </w:tabs>
+        <w:ind w:left="1080" w:hanging="360"/>
+      </w:pPr>
+      <w:rPr>
+        <w:rFonts w:ascii="OpenSymbol" w:hAnsi="OpenSymbol" w:cs="OpenSymbol" w:hint="default"/>
+      </w:rPr>
+    </w:lvl>
+    <w:lvl w:ilvl="2">
+      <w:start w:val="1"/>
+      <w:numFmt w:val="bullet"/>
+      <w:lvlText w:val="▪"/>
+      <w:lvlJc w:val="left"/>
+      <w:pPr>
+        <w:tabs>
+          <w:tab w:val="num" w:pos="1440"/>
+        </w:tabs>
+        <w:ind w:left="1440" w:hanging="360"/>
+      </w:pPr>
+      <w:rPr>
+        <w:rFonts w:ascii="OpenSymbol" w:hAnsi="OpenSymbol" w:cs="OpenSymbol" w:hint="default"/>
+      </w:rPr>
+    </w:lvl>
+    <w:lvl w:ilvl="3">
+      <w:start w:val="1"/>
+      <w:numFmt w:val="bullet"/>
+      <w:lvlText w:val=""/>
+      <w:lvlJc w:val="left"/>
+      <w:pPr>
+        <w:tabs>
+          <w:tab w:val="num" w:pos="1800"/>
+        </w:tabs>
+        <w:ind w:left="1800" w:hanging="360"/>
+      </w:pPr>
+      <w:rPr>
+        <w:rFonts w:ascii="Symbol" w:hAnsi="Symbol" w:cs="Symbol" w:hint="default"/>
+      </w:rPr>
+    </w:lvl>
+    <w:lvl w:ilvl="4">
+      <w:start w:val="1"/>
+      <w:numFmt w:val="bullet"/>
+      <w:lvlText w:val="◦"/>
+      <w:lvlJc w:val="left"/>
+      <w:pPr>
+        <w:tabs>
+          <w:tab w:val="num" w:pos="2160"/>
+        </w:tabs>
+        <w:ind w:left="2160" w:hanging="360"/>
+      </w:pPr>
+      <w:rPr>
+        <w:rFonts w:ascii="OpenSymbol" w:hAnsi="OpenSymbol" w:cs="OpenSymbol" w:hint="default"/>
+      </w:rPr>
+    </w:lvl>
+    <w:lvl w:ilvl="5">
+      <w:start w:val="1"/>
+      <w:numFmt w:val="bullet"/>
+      <w:lvlText w:val="▪"/>
+      <w:lvlJc w:val="left"/>
+      <w:pPr>
+        <w:tabs>
+          <w:tab w:val="num" w:pos="2520"/>
+        </w:tabs>
+        <w:ind w:left="2520" w:hanging="360"/>
+      </w:pPr>
+      <w:rPr>
+        <w:rFonts w:ascii="OpenSymbol" w:hAnsi="OpenSymbol" w:cs="OpenSymbol" w:hint="default"/>
+      </w:rPr>
+    </w:lvl>
+    <w:lvl w:ilvl="6">
+      <w:start w:val="1"/>
+      <w:numFmt w:val="bullet"/>
+      <w:lvlText w:val=""/>
+      <w:lvlJc w:val="left"/>
+      <w:pPr>
+        <w:tabs>
+          <w:tab w:val="num" w:pos="2880"/>
+        </w:tabs>
+        <w:ind w:left="2880" w:hanging="360"/>
+      </w:pPr>
+      <w:rPr>
+        <w:rFonts w:ascii="Symbol" w:hAnsi="Symbol" w:cs="Symbol" w:hint="default"/>
+      </w:rPr>
+    </w:lvl>
+    <w:lvl w:ilvl="7">
+      <w:start w:val="1"/>
+      <w:numFmt w:val="bullet"/>
+      <w:lvlText w:val="◦"/>
+      <w:lvlJc w:val="left"/>
+      <w:pPr>
+        <w:tabs>
+          <w:tab w:val="num" w:pos="3240"/>
+        </w:tabs>
+        <w:ind w:left="3240" w:hanging="360"/>
+      </w:pPr>
+      <w:rPr>
+        <w:rFonts w:ascii="OpenSymbol" w:hAnsi="OpenSymbol" w:cs="OpenSymbol" w:hint="default"/>
+      </w:rPr>
+    </w:lvl>
+    <w:lvl w:ilvl="8">
+      <w:start w:val="1"/>
+      <w:numFmt w:val="bullet"/>
+      <w:lvlText w:val="▪"/>
+      <w:lvlJc w:val="left"/>
+      <w:pPr>
+        <w:tabs>
+          <w:tab w:val="num" w:pos="3600"/>
+        </w:tabs>
+        <w:ind w:left="3600" w:hanging="360"/>
+      </w:pPr>
+      <w:rPr>
+        <w:rFonts w:ascii="OpenSymbol" w:hAnsi="OpenSymbol" w:cs="OpenSymbol" w:hint="default"/>
+      </w:rPr>
+    </w:lvl>
+  </w:abstractNum>
+  <w:abstractNum w:abstractNumId="2">
+    <w:lvl w:ilvl="0">
+      <w:start w:val="1"/>
+      <w:numFmt w:val="bullet"/>
+      <w:lvlText w:val=""/>
+      <w:lvlJc w:val="left"/>
+      <w:pPr>
+        <w:tabs>
+          <w:tab w:val="num" w:pos="720"/>
+        </w:tabs>
+        <w:ind w:left="720" w:hanging="360"/>
+      </w:pPr>
+      <w:rPr>
+        <w:rFonts w:ascii="Symbol" w:hAnsi="Symbol" w:cs="Symbol" w:hint="default"/>
+      </w:rPr>
+    </w:lvl>
+    <w:lvl w:ilvl="1">
+      <w:start w:val="1"/>
+      <w:numFmt w:val="bullet"/>
+      <w:lvlText w:val="◦"/>
+      <w:lvlJc w:val="left"/>
+      <w:pPr>
+        <w:tabs>
+          <w:tab w:val="num" w:pos="1080"/>
+        </w:tabs>
+        <w:ind w:left="1080" w:hanging="360"/>
+      </w:pPr>
+      <w:rPr>
+        <w:rFonts w:ascii="OpenSymbol" w:hAnsi="OpenSymbol" w:cs="OpenSymbol" w:hint="default"/>
+      </w:rPr>
+    </w:lvl>
+    <w:lvl w:ilvl="2">
+      <w:start w:val="1"/>
+      <w:numFmt w:val="bullet"/>
+      <w:lvlText w:val="▪"/>
+      <w:lvlJc w:val="left"/>
+      <w:pPr>
+        <w:tabs>
+          <w:tab w:val="num" w:pos="1440"/>
+        </w:tabs>
+        <w:ind w:left="1440" w:hanging="360"/>
+      </w:pPr>
+      <w:rPr>
+        <w:rFonts w:ascii="OpenSymbol" w:hAnsi="OpenSymbol" w:cs="OpenSymbol" w:hint="default"/>
+      </w:rPr>
+    </w:lvl>
+    <w:lvl w:ilvl="3">
+      <w:start w:val="1"/>
+      <w:numFmt w:val="bullet"/>
+      <w:lvlText w:val=""/>
+      <w:lvlJc w:val="left"/>
+      <w:pPr>
+        <w:tabs>
+          <w:tab w:val="num" w:pos="1800"/>
+        </w:tabs>
+        <w:ind w:left="1800" w:hanging="360"/>
+      </w:pPr>
+      <w:rPr>
+        <w:rFonts w:ascii="Symbol" w:hAnsi="Symbol" w:cs="Symbol" w:hint="default"/>
+      </w:rPr>
+    </w:lvl>
+    <w:lvl w:ilvl="4">
+      <w:start w:val="1"/>
+      <w:numFmt w:val="bullet"/>
+      <w:lvlText w:val="◦"/>
+      <w:lvlJc w:val="left"/>
+      <w:pPr>
+        <w:tabs>
+          <w:tab w:val="num" w:pos="2160"/>
+        </w:tabs>
+        <w:ind w:left="2160" w:hanging="360"/>
+      </w:pPr>
+      <w:rPr>
+        <w:rFonts w:ascii="OpenSymbol" w:hAnsi="OpenSymbol" w:cs="OpenSymbol" w:hint="default"/>
+      </w:rPr>
+    </w:lvl>
+    <w:lvl w:ilvl="5">
+      <w:start w:val="1"/>
+      <w:numFmt w:val="bullet"/>
+      <w:lvlText w:val="▪"/>
+      <w:lvlJc w:val="left"/>
+      <w:pPr>
+        <w:tabs>
+          <w:tab w:val="num" w:pos="2520"/>
+        </w:tabs>
+        <w:ind w:left="2520" w:hanging="360"/>
+      </w:pPr>
+      <w:rPr>
+        <w:rFonts w:ascii="OpenSymbol" w:hAnsi="OpenSymbol" w:cs="OpenSymbol" w:hint="default"/>
+      </w:rPr>
+    </w:lvl>
+    <w:lvl w:ilvl="6">
+      <w:start w:val="1"/>
+      <w:numFmt w:val="bullet"/>
+      <w:lvlText w:val=""/>
+      <w:lvlJc w:val="left"/>
+      <w:pPr>
+        <w:tabs>
+          <w:tab w:val="num" w:pos="2880"/>
+        </w:tabs>
+        <w:ind w:left="2880" w:hanging="360"/>
+      </w:pPr>
+      <w:rPr>
+        <w:rFonts w:ascii="Symbol" w:hAnsi="Symbol" w:cs="Symbol" w:hint="default"/>
+      </w:rPr>
+    </w:lvl>
+    <w:lvl w:ilvl="7">
+      <w:start w:val="1"/>
+      <w:numFmt w:val="bullet"/>
+      <w:lvlText w:val="◦"/>
+      <w:lvlJc w:val="left"/>
+      <w:pPr>
+        <w:tabs>
+          <w:tab w:val="num" w:pos="3240"/>
+        </w:tabs>
+        <w:ind w:left="3240" w:hanging="360"/>
+      </w:pPr>
+      <w:rPr>
+        <w:rFonts w:ascii="OpenSymbol" w:hAnsi="OpenSymbol" w:cs="OpenSymbol" w:hint="default"/>
+      </w:rPr>
+    </w:lvl>
+    <w:lvl w:ilvl="8">
+      <w:start w:val="1"/>
+      <w:numFmt w:val="bullet"/>
+      <w:lvlText w:val="▪"/>
+      <w:lvlJc w:val="left"/>
+      <w:pPr>
+        <w:tabs>
+          <w:tab w:val="num" w:pos="3600"/>
+        </w:tabs>
+        <w:ind w:left="3600" w:hanging="360"/>
+      </w:pPr>
+      <w:rPr>
+        <w:rFonts w:ascii="OpenSymbol" w:hAnsi="OpenSymbol" w:cs="OpenSymbol" w:hint="default"/>
+      </w:rPr>
+    </w:lvl>
+  </w:abstractNum>
+  <w:abstractNum w:abstractNumId="3">
+    <w:lvl w:ilvl="0">
+      <w:start w:val="1"/>
+      <w:numFmt w:val="bullet"/>
+      <w:lvlText w:val=""/>
+      <w:lvlJc w:val="left"/>
+      <w:pPr>
+        <w:tabs>
+          <w:tab w:val="num" w:pos="720"/>
+        </w:tabs>
+        <w:ind w:left="720" w:hanging="360"/>
+      </w:pPr>
+      <w:rPr>
+        <w:rFonts w:ascii="Symbol" w:hAnsi="Symbol" w:cs="Symbol" w:hint="default"/>
+      </w:rPr>
+    </w:lvl>
+    <w:lvl w:ilvl="1">
+      <w:start w:val="1"/>
+      <w:numFmt w:val="bullet"/>
+      <w:lvlText w:val="◦"/>
+      <w:lvlJc w:val="left"/>
+      <w:pPr>
+        <w:tabs>
+          <w:tab w:val="num" w:pos="1080"/>
+        </w:tabs>
+        <w:ind w:left="1080" w:hanging="360"/>
+      </w:pPr>
+      <w:rPr>
+        <w:rFonts w:ascii="OpenSymbol" w:hAnsi="OpenSymbol" w:cs="OpenSymbol" w:hint="default"/>
+      </w:rPr>
+    </w:lvl>
+    <w:lvl w:ilvl="2">
+      <w:start w:val="1"/>
+      <w:numFmt w:val="bullet"/>
+      <w:lvlText w:val="▪"/>
+      <w:lvlJc w:val="left"/>
+      <w:pPr>
+        <w:tabs>
+          <w:tab w:val="num" w:pos="1440"/>
+        </w:tabs>
+        <w:ind w:left="1440" w:hanging="360"/>
+      </w:pPr>
+      <w:rPr>
+        <w:rFonts w:ascii="OpenSymbol" w:hAnsi="OpenSymbol" w:cs="OpenSymbol" w:hint="default"/>
+      </w:rPr>
+    </w:lvl>
+    <w:lvl w:ilvl="3">
+      <w:start w:val="1"/>
+      <w:numFmt w:val="bullet"/>
+      <w:lvlText w:val=""/>
+      <w:lvlJc w:val="left"/>
+      <w:pPr>
+        <w:tabs>
+          <w:tab w:val="num" w:pos="1800"/>
+        </w:tabs>
+        <w:ind w:left="1800" w:hanging="360"/>
+      </w:pPr>
+      <w:rPr>
+        <w:rFonts w:ascii="Symbol" w:hAnsi="Symbol" w:cs="Symbol" w:hint="default"/>
+      </w:rPr>
+    </w:lvl>
+    <w:lvl w:ilvl="4">
+      <w:start w:val="1"/>
+      <w:numFmt w:val="bullet"/>
+      <w:lvlText w:val="◦"/>
+      <w:lvlJc w:val="left"/>
+      <w:pPr>
+        <w:tabs>
+          <w:tab w:val="num" w:pos="2160"/>
+        </w:tabs>
+        <w:ind w:left="2160" w:hanging="360"/>
+      </w:pPr>
+      <w:rPr>
+        <w:rFonts w:ascii="OpenSymbol" w:hAnsi="OpenSymbol" w:cs="OpenSymbol" w:hint="default"/>
+      </w:rPr>
+    </w:lvl>
+    <w:lvl w:ilvl="5">
+      <w:start w:val="1"/>
+      <w:numFmt w:val="bullet"/>
+      <w:lvlText w:val="▪"/>
+      <w:lvlJc w:val="left"/>
+      <w:pPr>
+        <w:tabs>
+          <w:tab w:val="num" w:pos="2520"/>
+        </w:tabs>
+        <w:ind w:left="2520" w:hanging="360"/>
+      </w:pPr>
+      <w:rPr>
+        <w:rFonts w:ascii="OpenSymbol" w:hAnsi="OpenSymbol" w:cs="OpenSymbol" w:hint="default"/>
+      </w:rPr>
+    </w:lvl>
+    <w:lvl w:ilvl="6">
+      <w:start w:val="1"/>
+      <w:numFmt w:val="bullet"/>
+      <w:lvlText w:val=""/>
+      <w:lvlJc w:val="left"/>
+      <w:pPr>
+        <w:tabs>
+          <w:tab w:val="num" w:pos="2880"/>
+        </w:tabs>
+        <w:ind w:left="2880" w:hanging="360"/>
+      </w:pPr>
+      <w:rPr>
+        <w:rFonts w:ascii="Symbol" w:hAnsi="Symbol" w:cs="Symbol" w:hint="default"/>
+      </w:rPr>
+    </w:lvl>
+    <w:lvl w:ilvl="7">
+      <w:start w:val="1"/>
+      <w:numFmt w:val="bullet"/>
+      <w:lvlText w:val="◦"/>
+      <w:lvlJc w:val="left"/>
+      <w:pPr>
+        <w:tabs>
+          <w:tab w:val="num" w:pos="3240"/>
+        </w:tabs>
+        <w:ind w:left="3240" w:hanging="360"/>
+      </w:pPr>
+      <w:rPr>
+        <w:rFonts w:ascii="OpenSymbol" w:hAnsi="OpenSymbol" w:cs="OpenSymbol" w:hint="default"/>
+      </w:rPr>
+    </w:lvl>
+    <w:lvl w:ilvl="8">
+      <w:start w:val="1"/>
+      <w:numFmt w:val="bullet"/>
+      <w:lvlText w:val="▪"/>
+      <w:lvlJc w:val="left"/>
+      <w:pPr>
+        <w:tabs>
+          <w:tab w:val="num" w:pos="3600"/>
+        </w:tabs>
+        <w:ind w:left="3600" w:hanging="360"/>
+      </w:pPr>
+      <w:rPr>
+        <w:rFonts w:ascii="OpenSymbol" w:hAnsi="OpenSymbol" w:cs="OpenSymbol" w:hint="default"/>
+      </w:rPr>
+    </w:lvl>
+  </w:abstractNum>
+  <w:abstractNum w:abstractNumId="4">
+    <w:lvl w:ilvl="0">
+      <w:start w:val="1"/>
+      <w:numFmt w:val="none"/>
+      <w:suff w:val="nothing"/>
+      <w:lvlText w:val=""/>
+      <w:lvlJc w:val="left"/>
+      <w:pPr>
+        <w:tabs>
+          <w:tab w:val="num" w:pos="0"/>
+        </w:tabs>
+        <w:ind w:left="0" w:hanging="0"/>
+      </w:pPr>
+    </w:lvl>
+    <w:lvl w:ilvl="1">
+      <w:start w:val="1"/>
+      <w:numFmt w:val="none"/>
+      <w:suff w:val="nothing"/>
+      <w:lvlText w:val=""/>
+      <w:lvlJc w:val="left"/>
+      <w:pPr>
+        <w:tabs>
+          <w:tab w:val="num" w:pos="0"/>
+        </w:tabs>
+        <w:ind w:left="0" w:hanging="0"/>
+      </w:pPr>
+    </w:lvl>
+    <w:lvl w:ilvl="2">
+      <w:start w:val="1"/>
+      <w:numFmt w:val="none"/>
+      <w:suff w:val="nothing"/>
+      <w:lvlText w:val=""/>
+      <w:lvlJc w:val="left"/>
+      <w:pPr>
+        <w:tabs>
+          <w:tab w:val="num" w:pos="0"/>
+        </w:tabs>
+        <w:ind w:left="0" w:hanging="0"/>
+      </w:pPr>
+    </w:lvl>
+    <w:lvl w:ilvl="3">
+      <w:start w:val="1"/>
+      <w:numFmt w:val="none"/>
+      <w:suff w:val="nothing"/>
+      <w:lvlText w:val=""/>
+      <w:lvlJc w:val="left"/>
+      <w:pPr>
+        <w:tabs>
+          <w:tab w:val="num" w:pos="0"/>
+        </w:tabs>
+        <w:ind w:left="0" w:hanging="0"/>
+      </w:pPr>
+    </w:lvl>
+    <w:lvl w:ilvl="4">
+      <w:start w:val="1"/>
+      <w:numFmt w:val="none"/>
+      <w:suff w:val="nothing"/>
+      <w:lvlText w:val=""/>
+      <w:lvlJc w:val="left"/>
+      <w:pPr>
+        <w:tabs>
+          <w:tab w:val="num" w:pos="0"/>
+        </w:tabs>
+        <w:ind w:left="0" w:hanging="0"/>
+      </w:pPr>
+    </w:lvl>
+    <w:lvl w:ilvl="5">
+      <w:start w:val="1"/>
+      <w:numFmt w:val="none"/>
+      <w:suff w:val="nothing"/>
+      <w:lvlText w:val=""/>
+      <w:lvlJc w:val="left"/>
+      <w:pPr>
+        <w:tabs>
+          <w:tab w:val="num" w:pos="0"/>
+        </w:tabs>
+        <w:ind w:left="0" w:hanging="0"/>
+      </w:pPr>
+    </w:lvl>
+    <w:lvl w:ilvl="6">
+      <w:start w:val="1"/>
+      <w:numFmt w:val="none"/>
+      <w:suff w:val="nothing"/>
+      <w:lvlText w:val=""/>
+      <w:lvlJc w:val="left"/>
+      <w:pPr>
+        <w:tabs>
+          <w:tab w:val="num" w:pos="0"/>
+        </w:tabs>
+        <w:ind w:left="0" w:hanging="0"/>
+      </w:pPr>
+    </w:lvl>
+    <w:lvl w:ilvl="7">
+      <w:start w:val="1"/>
+      <w:numFmt w:val="none"/>
+      <w:suff w:val="nothing"/>
+      <w:lvlText w:val=""/>
+      <w:lvlJc w:val="left"/>
+      <w:pPr>
+        <w:tabs>
+          <w:tab w:val="num" w:pos="0"/>
+        </w:tabs>
+        <w:ind w:left="0" w:hanging="0"/>
+      </w:pPr>
+    </w:lvl>
+    <w:lvl w:ilvl="8">
+      <w:start w:val="1"/>
+      <w:numFmt w:val="none"/>
+      <w:suff w:val="nothing"/>
+      <w:lvlText w:val=""/>
+      <w:lvlJc w:val="left"/>
+      <w:pPr>
+        <w:tabs>
+          <w:tab w:val="num" w:pos="0"/>
+        </w:tabs>
+        <w:ind w:left="0" w:hanging="0"/>
+      </w:pPr>
+    </w:lvl>
+  </w:abstractNum>
+  <w:num w:numId="1">
+    <w:abstractNumId w:val="1"/>
+  </w:num>
+  <w:num w:numId="2">
+    <w:abstractNumId w:val="2"/>
+  </w:num>
+  <w:num w:numId="3">
+    <w:abstractNumId w:val="3"/>
+  </w:num>
+  <w:num w:numId="4">
+    <w:abstractNumId w:val="4"/>
+  </w:num>
+</w:numbering>
+</file>
+
 <file path=word/styles.xml><?xml version="1.0" encoding="utf-8"?>
 <w:styles xmlns:w="http://schemas.openxmlformats.org/wordprocessingml/2006/main" xmlns:w14="http://schemas.microsoft.com/office/word/2010/wordml" xmlns:mc="http://schemas.openxmlformats.org/markup-compatibility/2006" mc:Ignorable="w14">
   <w:docDefaults>
@@ -2896,7 +3552,6 @@
     </w:rPrDefault>
     <w:pPrDefault>
       <w:pPr>
-        <w:widowControl/>
         <w:suppressAutoHyphens w:val="true"/>
       </w:pPr>
     </w:pPrDefault>
@@ -2906,7 +3561,10 @@
     <w:qFormat/>
     <w:pPr>
       <w:widowControl/>
+      <w:suppressAutoHyphens w:val="true"/>
       <w:bidi w:val="0"/>
+      <w:spacing w:before="0" w:after="0"/>
+      <w:jc w:val="left"/>
     </w:pPr>
     <w:rPr>
       <w:rFonts w:ascii="Liberation Serif" w:hAnsi="Liberation Serif" w:eastAsia="맑은 고딕" w:cs="Arial"/>
@@ -2954,6 +3612,13 @@
     <w:name w:val="Endnote Anchor"/>
     <w:rPr>
       <w:vertAlign w:val="superscript"/>
+    </w:rPr>
+  </w:style>
+  <w:style w:type="character" w:styleId="Bullets">
+    <w:name w:val="Bullets"/>
+    <w:qFormat/>
+    <w:rPr>
+      <w:rFonts w:ascii="OpenSymbol" w:hAnsi="OpenSymbol" w:eastAsia="OpenSymbol" w:cs="OpenSymbol"/>
     </w:rPr>
   </w:style>
   <w:style w:type="paragraph" w:styleId="Heading">

</xml_diff>

<commit_message>
Minor login form design changes
jade is ugly
</commit_message>
<xml_diff>
--- a/documents/ITC606JadeFinalProjectDocument.docx
+++ b/documents/ITC606JadeFinalProjectDocument.docx
@@ -722,25 +722,7 @@
                 <w:sz w:val="22"/>
                 <w:szCs w:val="22"/>
               </w:rPr>
-              <w:t xml:space="preserve">Total </w:t>
-            </w:r>
-            <w:proofErr w:type="gramStart"/>
-            <w:r>
-              <w:rPr>
-                <w:rFonts w:ascii="Segoe UI" w:hAnsi="Segoe UI"/>
-                <w:sz w:val="22"/>
-                <w:szCs w:val="22"/>
-              </w:rPr>
-              <w:t xml:space="preserve">(  </w:t>
-            </w:r>
-            <w:proofErr w:type="gramEnd"/>
-            <w:r>
-              <w:rPr>
-                <w:rFonts w:ascii="Segoe UI" w:hAnsi="Segoe UI"/>
-                <w:sz w:val="22"/>
-                <w:szCs w:val="22"/>
-              </w:rPr>
-              <w:t xml:space="preserve">      / 30 )</w:t>
+              <w:t>Total (        / 30 )</w:t>
             </w:r>
           </w:p>
         </w:tc>
@@ -1015,25 +997,7 @@
                 <w:sz w:val="22"/>
                 <w:szCs w:val="22"/>
               </w:rPr>
-              <w:t xml:space="preserve">Total </w:t>
-            </w:r>
-            <w:proofErr w:type="gramStart"/>
-            <w:r>
-              <w:rPr>
-                <w:rFonts w:ascii="Segoe UI" w:hAnsi="Segoe UI"/>
-                <w:sz w:val="22"/>
-                <w:szCs w:val="22"/>
-              </w:rPr>
-              <w:t xml:space="preserve">(  </w:t>
-            </w:r>
-            <w:proofErr w:type="gramEnd"/>
-            <w:r>
-              <w:rPr>
-                <w:rFonts w:ascii="Segoe UI" w:hAnsi="Segoe UI"/>
-                <w:sz w:val="22"/>
-                <w:szCs w:val="22"/>
-              </w:rPr>
-              <w:t xml:space="preserve">      / 20 )</w:t>
+              <w:t>Total (        / 20 )</w:t>
             </w:r>
           </w:p>
         </w:tc>
@@ -1698,25 +1662,7 @@
                 <w:sz w:val="22"/>
                 <w:szCs w:val="22"/>
               </w:rPr>
-              <w:t xml:space="preserve">Total </w:t>
-            </w:r>
-            <w:proofErr w:type="gramStart"/>
-            <w:r>
-              <w:rPr>
-                <w:rFonts w:ascii="Segoe UI" w:hAnsi="Segoe UI"/>
-                <w:sz w:val="22"/>
-                <w:szCs w:val="22"/>
-              </w:rPr>
-              <w:t xml:space="preserve">(  </w:t>
-            </w:r>
-            <w:proofErr w:type="gramEnd"/>
-            <w:r>
-              <w:rPr>
-                <w:rFonts w:ascii="Segoe UI" w:hAnsi="Segoe UI"/>
-                <w:sz w:val="22"/>
-                <w:szCs w:val="22"/>
-              </w:rPr>
-              <w:t xml:space="preserve">      / 45 )</w:t>
+              <w:t>Total (        / 45 )</w:t>
             </w:r>
           </w:p>
         </w:tc>
@@ -2691,25 +2637,7 @@
           <w:sz w:val="22"/>
           <w:szCs w:val="22"/>
         </w:rPr>
-        <w:t xml:space="preserve">A log file that documents </w:t>
-      </w:r>
-      <w:proofErr w:type="gramStart"/>
-      <w:r>
-        <w:rPr>
-          <w:rFonts w:ascii="Segoe UI" w:hAnsi="Segoe UI"/>
-          <w:sz w:val="22"/>
-          <w:szCs w:val="22"/>
-        </w:rPr>
-        <w:t>changes</w:t>
-      </w:r>
-      <w:proofErr w:type="gramEnd"/>
-      <w:r>
-        <w:rPr>
-          <w:rFonts w:ascii="Segoe UI" w:hAnsi="Segoe UI"/>
-          <w:sz w:val="22"/>
-          <w:szCs w:val="22"/>
-        </w:rPr>
-        <w:t xml:space="preserve"> from all users.</w:t>
+        <w:t>A log file that documents changes from all users.</w:t>
       </w:r>
     </w:p>
     <w:p>
@@ -2938,7 +2866,21 @@
         </w:rPr>
         <w:t>Passenger class and attributes</w:t>
       </w:r>
-      <w:r>
+    </w:p>
+    <w:p>
+      <w:pPr>
+        <w:rPr>
+          <w:rFonts w:ascii="Segoe UI" w:hAnsi="Segoe UI"/>
+          <w:sz w:val="22"/>
+          <w:szCs w:val="22"/>
+        </w:rPr>
+      </w:pPr>
+      <w:r>
+        <w:rPr>
+          <w:rFonts w:ascii="Segoe UI" w:hAnsi="Segoe UI"/>
+          <w:sz w:val="22"/>
+          <w:szCs w:val="22"/>
+        </w:rPr>
         <w:br w:type="page"/>
       </w:r>
     </w:p>
@@ -2951,6 +2893,7 @@
           <w:rFonts w:ascii="Segoe UI" w:hAnsi="Segoe UI"/>
           <w:sz w:val="40"/>
           <w:szCs w:val="40"/>
+          <w:u w:val="single"/>
         </w:rPr>
       </w:pPr>
       <w:r>
@@ -2958,8 +2901,132 @@
           <w:rFonts w:ascii="Segoe UI" w:hAnsi="Segoe UI"/>
           <w:sz w:val="40"/>
           <w:szCs w:val="40"/>
+          <w:u w:val="single"/>
         </w:rPr>
         <w:lastRenderedPageBreak/>
+        <w:t>Manual</w:t>
+      </w:r>
+    </w:p>
+    <w:p>
+      <w:pPr>
+        <w:pStyle w:val="Heading"/>
+        <w:rPr>
+          <w:rFonts w:ascii="Segoe UI" w:hAnsi="Segoe UI"/>
+          <w:sz w:val="22"/>
+          <w:szCs w:val="22"/>
+        </w:rPr>
+      </w:pPr>
+      <w:r>
+        <w:rPr>
+          <w:rFonts w:ascii="Segoe UI" w:hAnsi="Segoe UI"/>
+          <w:sz w:val="22"/>
+          <w:szCs w:val="22"/>
+        </w:rPr>
+        <w:t>…how to use</w:t>
+      </w:r>
+    </w:p>
+    <w:p>
+      <w:pPr>
+        <w:pStyle w:val="BodyText"/>
+      </w:pPr>
+    </w:p>
+    <w:p>
+      <w:pPr>
+        <w:rPr>
+          <w:rFonts w:hint="eastAsia"/>
+        </w:rPr>
+      </w:pPr>
+      <w:r>
+        <w:rPr>
+          <w:rFonts w:hint="eastAsia"/>
+        </w:rPr>
+        <w:br w:type="page"/>
+      </w:r>
+    </w:p>
+    <w:p>
+      <w:pPr>
+        <w:pStyle w:val="BodyText"/>
+        <w:spacing w:before="318" w:after="0"/>
+        <w:contextualSpacing/>
+        <w:rPr>
+          <w:rFonts w:ascii="Segoe UI" w:hAnsi="Segoe UI"/>
+          <w:sz w:val="40"/>
+          <w:szCs w:val="40"/>
+          <w:u w:val="single"/>
+        </w:rPr>
+      </w:pPr>
+      <w:r>
+        <w:rPr>
+          <w:rFonts w:ascii="Segoe UI" w:hAnsi="Segoe UI"/>
+          <w:sz w:val="40"/>
+          <w:szCs w:val="40"/>
+          <w:u w:val="single"/>
+        </w:rPr>
+        <w:lastRenderedPageBreak/>
+        <w:t>Design</w:t>
+      </w:r>
+    </w:p>
+    <w:p>
+      <w:pPr>
+        <w:pStyle w:val="Heading"/>
+        <w:rPr>
+          <w:rFonts w:ascii="Segoe UI" w:hAnsi="Segoe UI"/>
+          <w:sz w:val="22"/>
+          <w:szCs w:val="22"/>
+        </w:rPr>
+      </w:pPr>
+      <w:r>
+        <w:rPr>
+          <w:rFonts w:ascii="Segoe UI" w:hAnsi="Segoe UI"/>
+          <w:sz w:val="22"/>
+          <w:szCs w:val="22"/>
+        </w:rPr>
+        <w:t>…</w:t>
+      </w:r>
+      <w:r>
+        <w:rPr>
+          <w:rFonts w:ascii="Segoe UI" w:hAnsi="Segoe UI"/>
+          <w:sz w:val="22"/>
+          <w:szCs w:val="22"/>
+        </w:rPr>
+        <w:t>stuff</w:t>
+      </w:r>
+    </w:p>
+    <w:p>
+      <w:pPr>
+        <w:rPr>
+          <w:rFonts w:hint="eastAsia"/>
+        </w:rPr>
+      </w:pPr>
+      <w:r>
+        <w:rPr>
+          <w:rFonts w:hint="eastAsia"/>
+        </w:rPr>
+        <w:br w:type="page"/>
+      </w:r>
+    </w:p>
+    <w:p>
+      <w:pPr>
+        <w:pStyle w:val="BodyText"/>
+      </w:pPr>
+    </w:p>
+    <w:p>
+      <w:pPr>
+        <w:pStyle w:val="BodyText"/>
+        <w:spacing w:before="318" w:after="0"/>
+        <w:contextualSpacing/>
+        <w:rPr>
+          <w:rFonts w:ascii="Segoe UI" w:hAnsi="Segoe UI"/>
+          <w:sz w:val="40"/>
+          <w:szCs w:val="40"/>
+        </w:rPr>
+      </w:pPr>
+      <w:r>
+        <w:rPr>
+          <w:rFonts w:ascii="Segoe UI" w:hAnsi="Segoe UI"/>
+          <w:sz w:val="40"/>
+          <w:szCs w:val="40"/>
+        </w:rPr>
         <w:t>Submission checklist</w:t>
       </w:r>
     </w:p>
@@ -3144,21 +3211,7 @@
         <w:rPr>
           <w:rFonts w:ascii="Segoe UI" w:hAnsi="Segoe UI"/>
         </w:rPr>
-        <w:t>File submission (</w:t>
-      </w:r>
-      <w:proofErr w:type="spellStart"/>
-      <w:r>
-        <w:rPr>
-          <w:rFonts w:ascii="Segoe UI" w:hAnsi="Segoe UI"/>
-        </w:rPr>
-        <w:t>BlackBoard</w:t>
-      </w:r>
-      <w:proofErr w:type="spellEnd"/>
-      <w:r>
-        <w:rPr>
-          <w:rFonts w:ascii="Segoe UI" w:hAnsi="Segoe UI"/>
-        </w:rPr>
-        <w:t>) including:</w:t>
+        <w:t>File submission (BlackBoard) including:</w:t>
       </w:r>
     </w:p>
     <w:p>

</xml_diff>